<commit_message>
Adicionando Validação de Form
</commit_message>
<xml_diff>
--- a/curso.docx
+++ b/curso.docx
@@ -374,6 +374,97 @@
     <w:p>
       <w:r>
         <w:t>onSubmit: quando o formulário é enviado</w:t>
+      </w:r>
+    </w:p>
+    <w:p/>
+    <w:p/>
+    <w:p>
+      <w:r>
+        <w:lastRenderedPageBreak/>
+        <w:t>Mudar Data:</w:t>
+      </w:r>
+    </w:p>
+    <w:p>
+      <w:r>
+        <w:t xml:space="preserve">Var data = new </w:t>
+      </w:r>
+      <w:proofErr w:type="gramStart"/>
+      <w:r>
+        <w:t>Date(</w:t>
+      </w:r>
+      <w:proofErr w:type="gramEnd"/>
+      <w:r>
+        <w:t>) – guarda a data atual</w:t>
+      </w:r>
+    </w:p>
+    <w:p>
+      <w:proofErr w:type="gramStart"/>
+      <w:r>
+        <w:t>.getHours</w:t>
+      </w:r>
+      <w:proofErr w:type="gramEnd"/>
+      <w:r>
+        <w:t>() – horas</w:t>
+      </w:r>
+    </w:p>
+    <w:p>
+      <w:proofErr w:type="gramStart"/>
+      <w:r>
+        <w:t>.getDate</w:t>
+      </w:r>
+      <w:proofErr w:type="gramEnd"/>
+      <w:r>
+        <w:t>() – dia</w:t>
+      </w:r>
+    </w:p>
+    <w:p>
+      <w:proofErr w:type="gramStart"/>
+      <w:r>
+        <w:t>.getDay</w:t>
+      </w:r>
+      <w:proofErr w:type="gramEnd"/>
+      <w:r>
+        <w:t>() – numero da semana Ex: 6 – sábado</w:t>
+      </w:r>
+    </w:p>
+    <w:p>
+      <w:proofErr w:type="gramStart"/>
+      <w:r>
+        <w:t>.getFullYear</w:t>
+      </w:r>
+      <w:proofErr w:type="gramEnd"/>
+      <w:r>
+        <w:t xml:space="preserve">() </w:t>
+      </w:r>
+      <w:r>
+        <w:t>–</w:t>
+      </w:r>
+      <w:r>
+        <w:t xml:space="preserve"> ano</w:t>
+      </w:r>
+    </w:p>
+    <w:p>
+      <w:proofErr w:type="gramStart"/>
+      <w:r>
+        <w:t>.getMonth</w:t>
+      </w:r>
+      <w:proofErr w:type="gramEnd"/>
+      <w:r>
+        <w:t>()  - mês do ano, mas no JS começa no 0, então deve +1</w:t>
+      </w:r>
+    </w:p>
+    <w:p>
+      <w:r>
+        <w:t xml:space="preserve">Date.parse(“”) </w:t>
+      </w:r>
+      <w:r>
+        <w:t>–</w:t>
+      </w:r>
+      <w:r>
+        <w:t xml:space="preserve"> </w:t>
+      </w:r>
+      <w:r>
+        <w:t>coloca a data que foi colocada no “” – versão americana March 10 2021</w:t>
       </w:r>
       <w:r>
         <w:br w:type="page"/>

</xml_diff>